<commit_message>
updated manu and added emmas code
</commit_message>
<xml_diff>
--- a/docs/02_manuscript2/manu-v7.docx
+++ b/docs/02_manuscript2/manu-v7.docx
@@ -2,6 +2,70 @@
 <file path=word/document.xml><?xml version="1.0" encoding="utf-8"?>
 <w:document xmlns:wpc="http://schemas.microsoft.com/office/word/2010/wordprocessingCanvas" xmlns:cx="http://schemas.microsoft.com/office/drawing/2014/chartex" xmlns:cx1="http://schemas.microsoft.com/office/drawing/2015/9/8/chartex" xmlns:cx2="http://schemas.microsoft.com/office/drawing/2015/10/21/chartex" xmlns:cx3="http://schemas.microsoft.com/office/drawing/2016/5/9/chartex" xmlns:cx4="http://schemas.microsoft.com/office/drawing/2016/5/10/chartex" xmlns:cx5="http://schemas.microsoft.com/office/drawing/2016/5/11/chartex" xmlns:cx6="http://schemas.microsoft.com/office/drawing/2016/5/12/chartex" xmlns:cx7="http://schemas.microsoft.com/office/drawing/2016/5/13/chartex" xmlns:cx8="http://schemas.microsoft.com/office/drawing/2016/5/14/chartex" xmlns:mc="http://schemas.openxmlformats.org/markup-compatibility/2006" xmlns:aink="http://schemas.microsoft.com/office/drawing/2016/ink" xmlns:am3d="http://schemas.microsoft.com/office/drawing/2017/model3d" xmlns:o="urn:schemas-microsoft-com:office:office" xmlns:oel="http://schemas.microsoft.com/office/2019/extlst" xmlns:r="http://schemas.openxmlformats.org/officeDocument/2006/relationships" xmlns:m="http://schemas.openxmlformats.org/officeDocument/2006/math" xmlns:v="urn:schemas-microsoft-com:vml" xmlns:wp14="http://schemas.microsoft.com/office/word/2010/wordprocessingDrawing" xmlns:wp="http://schemas.openxmlformats.org/drawingml/2006/wordprocessingDrawing" xmlns:w10="urn:schemas-microsoft-com:office:word" xmlns:w="http://schemas.openxmlformats.org/wordprocessingml/2006/main" xmlns:w14="http://schemas.microsoft.com/office/word/2010/wordml" xmlns:w15="http://schemas.microsoft.com/office/word/2012/wordml" xmlns:w16cex="http://schemas.microsoft.com/office/word/2018/wordml/cex" xmlns:w16cid="http://schemas.microsoft.com/office/word/2016/wordml/cid" xmlns:w16="http://schemas.microsoft.com/office/word/2018/wordml" xmlns:w16du="http://schemas.microsoft.com/office/word/2023/wordml/word16du" xmlns:w16sdtdh="http://schemas.microsoft.com/office/word/2020/wordml/sdtdatahash" xmlns:w16sdtfl="http://schemas.microsoft.com/office/word/2024/wordml/sdtformatlock" xmlns:w16se="http://schemas.microsoft.com/office/word/2015/wordml/symex" xmlns:wpg="http://schemas.microsoft.com/office/word/2010/wordprocessingGroup" xmlns:wpi="http://schemas.microsoft.com/office/word/2010/wordprocessingInk" xmlns:wne="http://schemas.microsoft.com/office/word/2006/wordml" xmlns:wps="http://schemas.microsoft.com/office/word/2010/wordprocessingShape" mc:Ignorable="w14 w15 w16se w16cid w16 w16cex w16sdtdh w16sdtfl w16du wp14">
   <w:body>
+    <w:p>
+      <w:pPr>
+        <w:autoSpaceDE w:val="0"/>
+        <w:autoSpaceDN w:val="0"/>
+        <w:adjustRightInd w:val="0"/>
+        <w:spacing w:after="0" w:line="240" w:lineRule="auto"/>
+        <w:jc w:val="center"/>
+        <w:rPr>
+          <w:rFonts w:ascii="Calibri" w:hAnsi="Calibri" w:cs="Calibri"/>
+          <w:b/>
+          <w:bCs/>
+          <w:color w:val="EE0000"/>
+          <w:sz w:val="24"/>
+          <w:szCs w:val="24"/>
+          <w:lang w:val="en-US"/>
+        </w:rPr>
+      </w:pPr>
+      <w:r>
+        <w:rPr>
+          <w:rFonts w:ascii="Calibri" w:hAnsi="Calibri" w:cs="Calibri"/>
+          <w:b/>
+          <w:bCs/>
+          <w:color w:val="EE0000"/>
+          <w:sz w:val="24"/>
+          <w:szCs w:val="24"/>
+          <w:lang w:val="en-US"/>
+        </w:rPr>
+        <w:t>(Small detail, In the supp. Table S3, the Benefit value for TAROF is the lowest instead of the highest) </w:t>
+      </w:r>
+    </w:p>
+    <w:p>
+      <w:pPr>
+        <w:autoSpaceDE w:val="0"/>
+        <w:autoSpaceDN w:val="0"/>
+        <w:adjustRightInd w:val="0"/>
+        <w:spacing w:after="0" w:line="240" w:lineRule="auto"/>
+        <w:jc w:val="center"/>
+        <w:rPr>
+          <w:rFonts w:ascii="Calibri" w:hAnsi="Calibri" w:cs="Calibri"/>
+          <w:b/>
+          <w:bCs/>
+          <w:sz w:val="24"/>
+          <w:szCs w:val="24"/>
+          <w:lang w:val="en-US"/>
+        </w:rPr>
+      </w:pPr>
+    </w:p>
+    <w:p>
+      <w:pPr>
+        <w:autoSpaceDE w:val="0"/>
+        <w:autoSpaceDN w:val="0"/>
+        <w:adjustRightInd w:val="0"/>
+        <w:spacing w:after="0" w:line="240" w:lineRule="auto"/>
+        <w:jc w:val="center"/>
+        <w:rPr>
+          <w:rFonts w:ascii="Calibri" w:hAnsi="Calibri" w:cs="Calibri"/>
+          <w:b/>
+          <w:bCs/>
+          <w:sz w:val="24"/>
+          <w:szCs w:val="24"/>
+          <w:lang w:val="en-US"/>
+        </w:rPr>
+      </w:pPr>
+    </w:p>
     <w:p>
       <w:pPr>
         <w:autoSpaceDE w:val="0"/>
@@ -1562,16 +1626,7 @@
           <w:szCs w:val="24"/>
           <w:lang w:val="en-US"/>
         </w:rPr>
-        <w:t>moderate crop yields,</w:t>
-      </w:r>
-      <w:r>
-        <w:rPr>
-          <w:rFonts w:ascii="Calibri" w:hAnsi="Calibri" w:cs="Calibri"/>
-          <w:sz w:val="24"/>
-          <w:szCs w:val="24"/>
-          <w:lang w:val="en-US"/>
-        </w:rPr>
-        <w:t xml:space="preserve"> variable </w:t>
+        <w:t xml:space="preserve">moderate crop yields, variable </w:t>
       </w:r>
       <w:r>
         <w:rPr>
@@ -1599,7 +1654,17 @@
           <w:szCs w:val="24"/>
           <w:lang w:val="en-US"/>
         </w:rPr>
-        <w:t xml:space="preserve"> times more perennial weed increases compared to other treatments, but had low pesticide toxicity loads and supported fall vegetation that had high potential ecological value</w:t>
+        <w:t xml:space="preserve"> times more perennial weed increases compared to other treatments, but had low pesticide toxicity loads and supported </w:t>
+      </w:r>
+      <w:r>
+        <w:rPr>
+          <w:rFonts w:ascii="Calibri" w:hAnsi="Calibri" w:cs="Calibri"/>
+          <w:sz w:val="24"/>
+          <w:szCs w:val="24"/>
+          <w:lang w:val="en-US"/>
+        </w:rPr>
+        <w:lastRenderedPageBreak/>
+        <w:t>fall vegetation that had high potential ecological value</w:t>
       </w:r>
       <w:r>
         <w:rPr>
@@ -1697,7 +1762,6 @@
           <w:szCs w:val="24"/>
           <w:lang w:val="en-US"/>
         </w:rPr>
-        <w:lastRenderedPageBreak/>
         <w:t>Novelty</w:t>
       </w:r>
     </w:p>
@@ -2448,7 +2512,18 @@
           <w:sz w:val="24"/>
           <w:szCs w:val="24"/>
         </w:rPr>
-        <w:t xml:space="preserve"> et al., 2018; Huang et al., 2018b)</w:t>
+        <w:t xml:space="preserve"> et al., 2018; Huang et al., </w:t>
+      </w:r>
+      <w:r>
+        <w:rPr>
+          <w:rFonts w:ascii="Calibri" w:hAnsi="Calibri" w:cs="Calibri"/>
+          <w:i/>
+          <w:iCs/>
+          <w:sz w:val="24"/>
+          <w:szCs w:val="24"/>
+        </w:rPr>
+        <w:lastRenderedPageBreak/>
+        <w:t>2018b)</w:t>
       </w:r>
       <w:r>
         <w:rPr>
@@ -2688,7 +2763,6 @@
           <w:szCs w:val="24"/>
           <w:lang w:val="en-US"/>
         </w:rPr>
-        <w:lastRenderedPageBreak/>
         <w:t>However, wee</w:t>
       </w:r>
       <w:r>
@@ -3618,7 +3692,6 @@
           <w:szCs w:val="24"/>
           <w:lang w:val="en-US"/>
         </w:rPr>
-        <w:lastRenderedPageBreak/>
         <w:t xml:space="preserve">To summarise </w:t>
       </w:r>
     </w:p>
@@ -4074,7 +4147,6 @@
               <w:rPr>
                 <w:noProof/>
               </w:rPr>
-              <w:lastRenderedPageBreak/>
               <w:drawing>
                 <wp:inline distT="0" distB="0" distL="0" distR="0" wp14:anchorId="6A632E60" wp14:editId="7DE4EBD3">
                   <wp:extent cx="5600700" cy="3561092"/>
@@ -4818,7 +4890,6 @@
         <w:rPr>
           <w:lang w:val="en-US"/>
         </w:rPr>
-        <w:lastRenderedPageBreak/>
         <w:t>Table 1. Summary of the five cover crop systems</w:t>
       </w:r>
     </w:p>
@@ -6230,7 +6301,6 @@
         <w:rPr>
           <w:lang w:val="en-US"/>
         </w:rPr>
-        <w:lastRenderedPageBreak/>
         <w:t xml:space="preserve">Weather data for the present study was obtained from the </w:t>
       </w:r>
       <w:r>
@@ -7272,14 +7342,7 @@
         <w:rPr>
           <w:lang w:val="en-US"/>
         </w:rPr>
-        <w:t xml:space="preserve">. Two </w:t>
-      </w:r>
-      <w:r>
-        <w:rPr>
-          <w:lang w:val="en-US"/>
-        </w:rPr>
-        <w:lastRenderedPageBreak/>
-        <w:t xml:space="preserve">0.5 m2 quadrats were randomly placed in each plot, and all aboveground biomass was cut at ground level and removed. The biomass samples </w:t>
+        <w:t xml:space="preserve">. Two 0.5 m2 quadrats were randomly placed in each plot, and all aboveground biomass was cut at ground level and removed. The biomass samples </w:t>
       </w:r>
       <w:r>
         <w:rPr>
@@ -8264,14 +8327,7 @@
         <w:rPr>
           <w:lang w:val="en-GB"/>
         </w:rPr>
-        <w:t xml:space="preserve"> meta package (CITE), and several additional packages (CITE gh4x, readxl, others?). For all statistical models, several models were tested using lme4 (CITE), nlme (CITE), and glmmTMB </w:t>
-      </w:r>
-      <w:r>
-        <w:rPr>
-          <w:lang w:val="en-GB"/>
-        </w:rPr>
-        <w:lastRenderedPageBreak/>
-        <w:t>(CITE)</w:t>
+        <w:t xml:space="preserve"> meta package (CITE), and several additional packages (CITE gh4x, readxl, others?). For all statistical models, several models were tested using lme4 (CITE), nlme (CITE), and glmmTMB (CITE)</w:t>
       </w:r>
       <w:r>
         <w:rPr>
@@ -8937,7 +8993,6 @@
         <w:rPr>
           <w:noProof/>
         </w:rPr>
-        <w:lastRenderedPageBreak/>
         <w:drawing>
           <wp:inline distT="0" distB="0" distL="0" distR="0" wp14:anchorId="3E97AFF5" wp14:editId="4FBE792B">
             <wp:extent cx="5731510" cy="5731510"/>
@@ -9307,14 +9362,7 @@
         <w:rPr>
           <w:lang w:val="en-US"/>
         </w:rPr>
-        <w:t xml:space="preserve">The average grain yields of the present study were lower </w:t>
-      </w:r>
-      <w:r>
-        <w:rPr>
-          <w:lang w:val="en-US"/>
-        </w:rPr>
-        <w:lastRenderedPageBreak/>
-        <w:t xml:space="preserve">than national averages for the same crops in the same years [4.28 Mg ha-1 spring barley, 4.94 oats, and 4.08 Mg ha-1 faba bean, respectively </w:t>
+        <w:t xml:space="preserve">The average grain yields of the present study were lower than national averages for the same crops in the same years [4.28 Mg ha-1 spring barley, 4.94 oats, and 4.08 Mg ha-1 faba bean, respectively </w:t>
       </w:r>
       <w:r>
         <w:rPr>
@@ -9573,43 +9621,7 @@
           <w:szCs w:val="24"/>
           <w:lang w:val="en-US"/>
         </w:rPr>
-        <w:t>Biomass was higher in 2018 (</w:t>
-      </w:r>
-      <w:r>
-        <w:rPr>
-          <w:rFonts w:ascii="Calibri" w:hAnsi="Calibri" w:cs="Calibri"/>
-          <w:sz w:val="24"/>
-          <w:szCs w:val="24"/>
-          <w:lang w:val="en-US"/>
-        </w:rPr>
-        <w:t>2.3 Mg h-1</w:t>
-      </w:r>
-      <w:r>
-        <w:rPr>
-          <w:rFonts w:ascii="Calibri" w:hAnsi="Calibri" w:cs="Calibri"/>
-          <w:sz w:val="24"/>
-          <w:szCs w:val="24"/>
-          <w:lang w:val="en-US"/>
-        </w:rPr>
-        <w:t>, SE: xx= ) compared to 2019 (</w:t>
-      </w:r>
-      <w:r>
-        <w:rPr>
-          <w:rFonts w:ascii="Calibri" w:hAnsi="Calibri" w:cs="Calibri"/>
-          <w:sz w:val="24"/>
-          <w:szCs w:val="24"/>
-          <w:lang w:val="en-US"/>
-        </w:rPr>
-        <w:t>1.0 Mg ha-1</w:t>
-      </w:r>
-      <w:r>
-        <w:rPr>
-          <w:rFonts w:ascii="Calibri" w:hAnsi="Calibri" w:cs="Calibri"/>
-          <w:sz w:val="24"/>
-          <w:szCs w:val="24"/>
-          <w:lang w:val="en-US"/>
-        </w:rPr>
-        <w:t xml:space="preserve">, SE: xx). </w:t>
+        <w:t xml:space="preserve">Biomass was higher in 2018 (2.3 Mg h-1, SE: xx= ) compared to 2019 (1.0 Mg ha-1, SE: xx). </w:t>
       </w:r>
       <w:r>
         <w:rPr>
@@ -9627,16 +9639,7 @@
           <w:szCs w:val="24"/>
           <w:lang w:val="en-US"/>
         </w:rPr>
-        <w:t xml:space="preserve">fall biomass decreased by an average of </w:t>
-      </w:r>
-      <w:r>
-        <w:rPr>
-          <w:rFonts w:ascii="Calibri" w:hAnsi="Calibri" w:cs="Calibri"/>
-          <w:sz w:val="24"/>
-          <w:szCs w:val="24"/>
-          <w:lang w:val="en-US"/>
-        </w:rPr>
-        <w:t xml:space="preserve">27% and 9% when moving from no-till to surface tillage, and surface to inversion, respectively. </w:t>
+        <w:t xml:space="preserve">fall biomass decreased by an average of 27% and 9% when moving from no-till to surface tillage, and surface to inversion, respectively. </w:t>
       </w:r>
       <w:r>
         <w:rPr>
@@ -10040,25 +10043,7 @@
           <w:szCs w:val="24"/>
           <w:lang w:val="en-US"/>
         </w:rPr>
-        <w:t xml:space="preserve">effect of tillage was more amplified in certain </w:t>
-      </w:r>
-      <w:r>
-        <w:rPr>
-          <w:rFonts w:ascii="Calibri" w:hAnsi="Calibri" w:cs="Calibri"/>
-          <w:sz w:val="24"/>
-          <w:szCs w:val="24"/>
-          <w:lang w:val="en-US"/>
-        </w:rPr>
-        <w:t>cover crop treatments (p=0.048)</w:t>
-      </w:r>
-      <w:r>
-        <w:rPr>
-          <w:rFonts w:ascii="Calibri" w:hAnsi="Calibri" w:cs="Calibri"/>
-          <w:sz w:val="24"/>
-          <w:szCs w:val="24"/>
-          <w:lang w:val="en-US"/>
-        </w:rPr>
-        <w:t xml:space="preserve">, including both </w:t>
+        <w:t xml:space="preserve">effect of tillage was more amplified in certain cover crop treatments (p=0.048), including both </w:t>
       </w:r>
       <w:proofErr w:type="spellStart"/>
       <w:r>
@@ -10146,7 +10131,6 @@
           <w:szCs w:val="24"/>
           <w:lang w:val="en-US"/>
         </w:rPr>
-        <w:lastRenderedPageBreak/>
         <w:drawing>
           <wp:inline distT="0" distB="0" distL="0" distR="0" wp14:anchorId="3BBE8172" wp14:editId="2BA62ACB">
             <wp:extent cx="5731510" cy="3582035"/>
@@ -10762,10 +10746,10 @@
             <w:r>
               <w:rPr>
                 <w:rFonts w:ascii="Calibri" w:hAnsi="Calibri" w:cs="Calibri"/>
+                <w:noProof/>
                 <w:sz w:val="24"/>
                 <w:szCs w:val="24"/>
               </w:rPr>
-              <w:lastRenderedPageBreak/>
               <w:drawing>
                 <wp:inline distT="0" distB="0" distL="0" distR="0" wp14:anchorId="6D369758" wp14:editId="2CB89550">
                   <wp:extent cx="5731510" cy="2865755"/>
@@ -11085,14 +11069,7 @@
         <w:rPr>
           <w:lang w:val="en-US"/>
         </w:rPr>
-        <w:t xml:space="preserve"> compared to a community dominated by crop </w:t>
-      </w:r>
-      <w:r>
-        <w:rPr>
-          <w:lang w:val="en-US"/>
-        </w:rPr>
-        <w:lastRenderedPageBreak/>
-        <w:t xml:space="preserve">volunteers and oilseed radish in the </w:t>
+        <w:t xml:space="preserve"> compared to a community dominated by crop volunteers and oilseed radish in the </w:t>
       </w:r>
       <w:proofErr w:type="spellStart"/>
       <w:r>
@@ -11442,9 +11419,8 @@
           <w:sz w:val="24"/>
           <w:szCs w:val="24"/>
         </w:rPr>
-        <w:lastRenderedPageBreak/>
         <w:drawing>
-          <wp:inline distT="0" distB="0" distL="0" distR="0" wp14:anchorId="550E1FCC" wp14:editId="2D331963">
+          <wp:inline distT="0" distB="0" distL="0" distR="0" wp14:anchorId="550E1FCC" wp14:editId="75718892">
             <wp:extent cx="5731510" cy="5731510"/>
             <wp:effectExtent l="0" t="0" r="2540" b="2540"/>
             <wp:docPr id="818528618" name="Picture 4" descr="A graph of different types of crops&#10;&#10;AI-generated content may be incorrect."/>
@@ -11664,14 +11640,7 @@
         <w:rPr>
           <w:lang w:val="en-GB"/>
         </w:rPr>
-        <w:t xml:space="preserve">practices that, on average, produce sufficient fall vegetation to reduce nitrate leaching to an acceptable level (CITE). Fall vegetation biomass was therefore used to represent </w:t>
-      </w:r>
-      <w:r>
-        <w:rPr>
-          <w:lang w:val="en-GB"/>
-        </w:rPr>
-        <w:lastRenderedPageBreak/>
-        <w:t xml:space="preserve">the regulatory component of social identity. Stewards tend to value the ecosystem services provided by agriculture, and was therefore represented by the ecosystem value of the fall vegetation communities. </w:t>
+        <w:t xml:space="preserve">practices that, on average, produce sufficient fall vegetation to reduce nitrate leaching to an acceptable level (CITE). Fall vegetation biomass was therefore used to represent the regulatory component of social identity. Stewards tend to value the ecosystem services provided by agriculture, and was therefore represented by the ecosystem value of the fall vegetation communities. </w:t>
       </w:r>
       <w:r>
         <w:rPr>
@@ -12557,6 +12526,7 @@
       <w:r>
         <w:rPr>
           <w:rFonts w:ascii="Calibri" w:hAnsi="Calibri" w:cs="Calibri"/>
+          <w:noProof/>
           <w:sz w:val="24"/>
           <w:szCs w:val="24"/>
         </w:rPr>
@@ -12703,17 +12673,7 @@
           <w:szCs w:val="24"/>
           <w:lang w:val="en-US"/>
         </w:rPr>
-        <w:t xml:space="preserve"> after crop </w:t>
-      </w:r>
-      <w:r>
-        <w:rPr>
-          <w:rFonts w:ascii="Calibri" w:hAnsi="Calibri" w:cs="Calibri"/>
-          <w:sz w:val="24"/>
-          <w:szCs w:val="24"/>
-          <w:lang w:val="en-US"/>
-        </w:rPr>
-        <w:lastRenderedPageBreak/>
-        <w:t xml:space="preserve">establishment prevented application of post-emergent herbicides, which reduced the Pesticide Load of the system compared to all other cover crop treatments – however this reduction </w:t>
+        <w:t xml:space="preserve"> after crop establishment prevented application of post-emergent herbicides, which reduced the Pesticide Load of the system compared to all other cover crop treatments – however this reduction </w:t>
       </w:r>
     </w:p>
     <w:p>

</xml_diff>